<commit_message>
New version content addted
</commit_message>
<xml_diff>
--- a/GitHub.docx
+++ b/GitHub.docx
@@ -920,6 +920,46 @@
       <w:r>
         <w:t>&gt;Git commit -m “comment”</w:t>
       </w:r>
+    </w:p>
+    <w:p/>
+    <w:p/>
+    <w:p>
+      <w:r>
+        <w:t>1. To get Repository from remote to Local: Git clone &lt; your repo link from githab.com&gt;</w:t>
+      </w:r>
+    </w:p>
+    <w:p>
+      <w:r>
+        <w:t>2. Go to repo directory with cd and to see status: git status.</w:t>
+      </w:r>
+    </w:p>
+    <w:p>
+      <w:r>
+        <w:t>3. add a file to repo directory in Local machine and git status</w:t>
+      </w:r>
+    </w:p>
+    <w:p>
+      <w:r>
+        <w:t>4. Add this file to local repo: git add &lt;file name&gt; -m "Comment"</w:t>
+      </w:r>
+    </w:p>
+    <w:p>
+      <w:r>
+        <w:t>5. again git status</w:t>
+      </w:r>
+    </w:p>
+    <w:p>
+      <w:r>
+        <w:lastRenderedPageBreak/>
+        <w:t>6. To see details of Commit: git log</w:t>
+      </w:r>
+    </w:p>
+    <w:p>
+      <w:r>
+        <w:t>7. git push to push the file to remote Git hub: git push</w:t>
+      </w:r>
+    </w:p>
+    <w:p>
       <w:bookmarkStart w:id="0" w:name="_GoBack"/>
       <w:bookmarkEnd w:id="0"/>
     </w:p>
@@ -935,7 +975,6 @@
         <w:rPr>
           <w:noProof/>
         </w:rPr>
-        <w:lastRenderedPageBreak/>
         <w:drawing>
           <wp:inline distT="0" distB="0" distL="0" distR="0" wp14:anchorId="184B716F" wp14:editId="214B7D7A">
             <wp:extent cx="4867275" cy="2495550"/>
@@ -1526,6 +1565,36 @@
       <w:contextualSpacing/>
     </w:pPr>
   </w:style>
+  <w:style w:type="paragraph" w:styleId="BalloonText">
+    <w:name w:val="Balloon Text"/>
+    <w:basedOn w:val="Normal"/>
+    <w:link w:val="BalloonTextChar"/>
+    <w:uiPriority w:val="99"/>
+    <w:semiHidden/>
+    <w:unhideWhenUsed/>
+    <w:rsid w:val="00681557"/>
+    <w:pPr>
+      <w:spacing w:after="0" w:line="240" w:lineRule="auto"/>
+    </w:pPr>
+    <w:rPr>
+      <w:rFonts w:ascii="Segoe UI" w:hAnsi="Segoe UI" w:cs="Segoe UI"/>
+      <w:sz w:val="18"/>
+      <w:szCs w:val="18"/>
+    </w:rPr>
+  </w:style>
+  <w:style w:type="character" w:customStyle="1" w:styleId="BalloonTextChar">
+    <w:name w:val="Balloon Text Char"/>
+    <w:basedOn w:val="DefaultParagraphFont"/>
+    <w:link w:val="BalloonText"/>
+    <w:uiPriority w:val="99"/>
+    <w:semiHidden/>
+    <w:rsid w:val="00681557"/>
+    <w:rPr>
+      <w:rFonts w:ascii="Segoe UI" w:hAnsi="Segoe UI" w:cs="Segoe UI"/>
+      <w:sz w:val="18"/>
+      <w:szCs w:val="18"/>
+    </w:rPr>
+  </w:style>
 </w:styles>
 </file>
 

</xml_diff>